<commit_message>
added project "save as"
</commit_message>
<xml_diff>
--- a/hand/Lec18_Install_short_version.docx
+++ b/hand/Lec18_Install_short_version.docx
@@ -72,6 +72,11 @@
     <w:p>
       <w:pPr>
         <w:spacing w:after="0" w:line="240" w:lineRule="auto"/>
+        <w:rPr>
+          <w:rFonts w:ascii="55wixkvn" w:hAnsi="55wixkvn" w:cs="55wixkvn"/>
+          <w:sz w:val="28"/>
+          <w:szCs w:val="28"/>
+        </w:rPr>
       </w:pPr>
       <w:r>
         <w:rPr>
@@ -107,11 +112,46 @@
         <w:t>MicroBlaze_Install_Short_Version</w:t>
       </w:r>
       <w:proofErr w:type="spellEnd"/>
-    </w:p>
-    <w:p>
-      <w:pPr>
-        <w:spacing w:after="0" w:line="240" w:lineRule="auto"/>
-      </w:pPr>
+      <w:r>
+        <w:rPr>
+          <w:rFonts w:ascii="55wixkvn" w:hAnsi="55wixkvn" w:cs="55wixkvn"/>
+          <w:sz w:val="28"/>
+          <w:szCs w:val="28"/>
+        </w:rPr>
+        <w:t xml:space="preserve"> </w:t>
+      </w:r>
+    </w:p>
+    <w:p>
+      <w:pPr>
+        <w:spacing w:after="0" w:line="240" w:lineRule="auto"/>
+        <w:ind w:left="1440"/>
+      </w:pPr>
+      <w:r>
+        <w:t xml:space="preserve">Or, just open your lecture_17 </w:t>
+      </w:r>
+      <w:proofErr w:type="spellStart"/>
+      <w:r>
+        <w:t>vivado</w:t>
+      </w:r>
+      <w:proofErr w:type="spellEnd"/>
+      <w:r>
+        <w:t xml:space="preserve"> project and “Save As” </w:t>
+      </w:r>
+      <w:proofErr w:type="gramStart"/>
+      <w:r>
+        <w:t>an</w:t>
+      </w:r>
+      <w:proofErr w:type="gramEnd"/>
+      <w:r>
+        <w:t xml:space="preserve"> new project named Lecture_18</w:t>
+      </w:r>
+    </w:p>
+    <w:p>
+      <w:pPr>
+        <w:spacing w:after="0" w:line="240" w:lineRule="auto"/>
+      </w:pPr>
+      <w:bookmarkStart w:id="0" w:name="_GoBack"/>
+      <w:bookmarkEnd w:id="0"/>
     </w:p>
     <w:p>
       <w:pPr>
@@ -1000,6 +1040,7 @@
         <w:spacing w:after="0" w:line="240" w:lineRule="auto"/>
       </w:pPr>
       <w:r>
+        <w:lastRenderedPageBreak/>
         <w:t xml:space="preserve">7.4) </w:t>
       </w:r>
       <w:r>
@@ -1049,7 +1090,6 @@
         <w:spacing w:after="0" w:line="240" w:lineRule="auto"/>
       </w:pPr>
       <w:r>
-        <w:lastRenderedPageBreak/>
         <w:t xml:space="preserve">               </w:t>
       </w:r>
     </w:p>
@@ -2750,6 +2790,7 @@
           <w:sz w:val="28"/>
           <w:szCs w:val="28"/>
         </w:rPr>
+        <w:lastRenderedPageBreak/>
         <w:t>18. Selecting Hello World Application from available templates</w:t>
       </w:r>
     </w:p>
@@ -2895,7 +2936,6 @@
           <w:sz w:val="20"/>
           <w:szCs w:val="20"/>
         </w:rPr>
-        <w:lastRenderedPageBreak/>
         <w:t xml:space="preserve">18.3) </w:t>
       </w:r>
       <w:proofErr w:type="gramStart"/>
@@ -4672,7 +4712,6 @@
           <w:sz w:val="20"/>
           <w:szCs w:val="20"/>
         </w:rPr>
-        <w:lastRenderedPageBreak/>
         <w:t xml:space="preserve">24.2)  Make changes to appropriate files, such as </w:t>
       </w:r>
       <w:r>
@@ -5693,16 +5732,7 @@
       </w:r>
       <w:proofErr w:type="spellEnd"/>
       <w:r>
-        <w:t xml:space="preserve"> &lt;= </w:t>
-      </w:r>
-      <w:r>
-        <w:t>slv_reg2</w:t>
-      </w:r>
-      <w:r>
-        <w:t>;</w:t>
-      </w:r>
-      <w:r>
-        <w:t xml:space="preserve">   -- here is where we hook up </w:t>
+        <w:t xml:space="preserve"> &lt;= slv_reg2;   -- here is where we hook up </w:t>
       </w:r>
       <w:proofErr w:type="spellStart"/>
       <w:r>
@@ -5721,13 +5751,7 @@
         <w:spacing w:after="0" w:line="240" w:lineRule="auto"/>
       </w:pPr>
       <w:r>
-        <w:t>-- need to update counter’s entity</w:t>
-      </w:r>
-      <w:r>
-        <w:t xml:space="preserve"> where it is instantiated,</w:t>
-      </w:r>
-      <w:r>
-        <w:t xml:space="preserve"> with new roll signal… (</w:t>
+        <w:t>-- need to update counter’s entity where it is instantiated, with new roll signal… (</w:t>
       </w:r>
       <w:proofErr w:type="gramStart"/>
       <w:r>
@@ -5735,13 +5759,7 @@
       </w:r>
       <w:proofErr w:type="gramEnd"/>
       <w:r>
-        <w:t xml:space="preserve"> line 767</w:t>
-      </w:r>
-      <w:r>
-        <w:t>)</w:t>
-      </w:r>
-      <w:r>
-        <w:t xml:space="preserve">, and connect “roll” to </w:t>
+        <w:t xml:space="preserve"> line 767), and connect “roll” to </w:t>
       </w:r>
       <w:proofErr w:type="spellStart"/>
       <w:r>
@@ -5770,7 +5788,6 @@
           <w:b/>
         </w:rPr>
       </w:pPr>
-      <w:bookmarkStart w:id="0" w:name="_GoBack"/>
       <w:proofErr w:type="spellStart"/>
       <w:r>
         <w:rPr>
@@ -5957,6 +5974,7 @@
         <w:rPr>
           <w:color w:val="000000"/>
         </w:rPr>
+        <w:lastRenderedPageBreak/>
         <w:t>printf</w:t>
       </w:r>
       <w:proofErr w:type="spellEnd"/>
@@ -6013,7 +6031,6 @@
       <w:r>
         <w:t>See other hints in the HW#10 assignment</w:t>
       </w:r>
-      <w:bookmarkEnd w:id="0"/>
     </w:p>
     <w:sectPr>
       <w:pgSz w:w="12240" w:h="15840"/>
@@ -6027,7 +6044,7 @@
 
 <file path=word/numbering.xml><?xml version="1.0" encoding="utf-8"?>
 <w:numbering xmlns:wpc="http://schemas.microsoft.com/office/word/2010/wordprocessingCanvas" xmlns:mc="http://schemas.openxmlformats.org/markup-compatibility/2006" xmlns:o="urn:schemas-microsoft-com:office:office" xmlns:r="http://schemas.openxmlformats.org/officeDocument/2006/relationships" xmlns:m="http://schemas.openxmlformats.org/officeDocument/2006/math" xmlns:v="urn:schemas-microsoft-com:vml" xmlns:wp14="http://schemas.microsoft.com/office/word/2010/wordprocessingDrawing" xmlns:wp="http://schemas.openxmlformats.org/drawingml/2006/wordprocessingDrawing" xmlns:w10="urn:schemas-microsoft-com:office:word" xmlns:w="http://schemas.openxmlformats.org/wordprocessingml/2006/main" xmlns:w14="http://schemas.microsoft.com/office/word/2010/wordml" xmlns:w15="http://schemas.microsoft.com/office/word/2012/wordml" xmlns:wpg="http://schemas.microsoft.com/office/word/2010/wordprocessingGroup" xmlns:wpi="http://schemas.microsoft.com/office/word/2010/wordprocessingInk" xmlns:wne="http://schemas.microsoft.com/office/word/2006/wordml" xmlns:wps="http://schemas.microsoft.com/office/word/2010/wordprocessingShape" mc:Ignorable="w14 w15 wp14">
-  <w:abstractNum w:abstractNumId="0">
+  <w:abstractNum w:abstractNumId="0" w15:restartNumberingAfterBreak="0">
     <w:nsid w:val="03AF064A"/>
     <w:multiLevelType w:val="hybridMultilevel"/>
     <w:tmpl w:val="CE7E4EE6"/>
@@ -6167,7 +6184,7 @@
       </w:rPr>
     </w:lvl>
   </w:abstractNum>
-  <w:abstractNum w:abstractNumId="1">
+  <w:abstractNum w:abstractNumId="1" w15:restartNumberingAfterBreak="0">
     <w:nsid w:val="15A17FEE"/>
     <w:multiLevelType w:val="hybridMultilevel"/>
     <w:tmpl w:val="5B068A78"/>
@@ -6307,7 +6324,7 @@
       </w:rPr>
     </w:lvl>
   </w:abstractNum>
-  <w:abstractNum w:abstractNumId="2">
+  <w:abstractNum w:abstractNumId="2" w15:restartNumberingAfterBreak="0">
     <w:nsid w:val="1C41270D"/>
     <w:multiLevelType w:val="hybridMultilevel"/>
     <w:tmpl w:val="93D49DF0"/>
@@ -6447,7 +6464,7 @@
       </w:rPr>
     </w:lvl>
   </w:abstractNum>
-  <w:abstractNum w:abstractNumId="3">
+  <w:abstractNum w:abstractNumId="3" w15:restartNumberingAfterBreak="0">
     <w:nsid w:val="259C1BB0"/>
     <w:multiLevelType w:val="hybridMultilevel"/>
     <w:tmpl w:val="A8BCB76E"/>
@@ -6587,7 +6604,7 @@
       </w:rPr>
     </w:lvl>
   </w:abstractNum>
-  <w:abstractNum w:abstractNumId="4">
+  <w:abstractNum w:abstractNumId="4" w15:restartNumberingAfterBreak="0">
     <w:nsid w:val="3A452B9D"/>
     <w:multiLevelType w:val="hybridMultilevel"/>
     <w:tmpl w:val="AF968128"/>
@@ -6727,7 +6744,7 @@
       </w:rPr>
     </w:lvl>
   </w:abstractNum>
-  <w:abstractNum w:abstractNumId="5">
+  <w:abstractNum w:abstractNumId="5" w15:restartNumberingAfterBreak="0">
     <w:nsid w:val="436C477D"/>
     <w:multiLevelType w:val="hybridMultilevel"/>
     <w:tmpl w:val="912477AC"/>
@@ -6867,7 +6884,7 @@
       </w:rPr>
     </w:lvl>
   </w:abstractNum>
-  <w:abstractNum w:abstractNumId="6">
+  <w:abstractNum w:abstractNumId="6" w15:restartNumberingAfterBreak="0">
     <w:nsid w:val="44524436"/>
     <w:multiLevelType w:val="hybridMultilevel"/>
     <w:tmpl w:val="011286B2"/>
@@ -7007,7 +7024,7 @@
       </w:rPr>
     </w:lvl>
   </w:abstractNum>
-  <w:abstractNum w:abstractNumId="7">
+  <w:abstractNum w:abstractNumId="7" w15:restartNumberingAfterBreak="0">
     <w:nsid w:val="57E940B9"/>
     <w:multiLevelType w:val="hybridMultilevel"/>
     <w:tmpl w:val="7E1A24D2"/>
@@ -7147,7 +7164,7 @@
       </w:rPr>
     </w:lvl>
   </w:abstractNum>
-  <w:abstractNum w:abstractNumId="8">
+  <w:abstractNum w:abstractNumId="8" w15:restartNumberingAfterBreak="0">
     <w:nsid w:val="6A256074"/>
     <w:multiLevelType w:val="hybridMultilevel"/>
     <w:tmpl w:val="26C241FE"/>

</xml_diff>